<commit_message>
Completion of Task 3
</commit_message>
<xml_diff>
--- a/Synapse_Task_3.docx
+++ b/Synapse_Task_3.docx
@@ -356,8 +356,6 @@
         <w:ind w:right="-1180"/>
         <w:rPr>
           <w:rFonts w:ascii="Segoe UI" w:hAnsi="Segoe UI" w:cs="Segoe UI"/>
-          <w:b/>
-          <w:bCs/>
           <w:spacing w:val="-5"/>
         </w:rPr>
       </w:pPr>
@@ -380,19 +378,59 @@
       <w:r>
         <w:rPr>
           <w:rFonts w:ascii="Segoe UI" w:hAnsi="Segoe UI" w:cs="Segoe UI"/>
-          <w:color w:val="032D60"/>
-          <w:spacing w:val="-5"/>
-        </w:rPr>
-        <w:t xml:space="preserve">Irrelevant data are those which has no relation with our aimed prediction. For Example: </w:t>
-      </w:r>
-      <w:r>
-        <w:rPr>
-          <w:rFonts w:ascii="Segoe UI" w:hAnsi="Segoe UI" w:cs="Segoe UI"/>
-          <w:color w:val="032D60"/>
+          <w:spacing w:val="-5"/>
+        </w:rPr>
+        <w:t>Irrelevant data are those which has no relation with our aimed prediction. For Example:</w:t>
+      </w:r>
+      <w:r>
+        <w:rPr>
+          <w:rFonts w:ascii="Segoe UI" w:hAnsi="Segoe UI" w:cs="Segoe UI"/>
+          <w:spacing w:val="-5"/>
+        </w:rPr>
+        <w:t xml:space="preserve"> </w:t>
+      </w:r>
+      <w:r>
+        <w:rPr>
+          <w:rFonts w:ascii="Segoe UI" w:hAnsi="Segoe UI" w:cs="Segoe UI"/>
           <w:spacing w:val="-5"/>
         </w:rPr>
         <w:tab/>
         <w:t xml:space="preserve">We don’t need parent’s name </w:t>
+      </w:r>
+      <w:r>
+        <w:rPr>
+          <w:rFonts w:ascii="Segoe UI" w:hAnsi="Segoe UI" w:cs="Segoe UI"/>
+          <w:spacing w:val="-5"/>
+        </w:rPr>
+        <w:t>to predict the chances of getting placed.</w:t>
+      </w:r>
+      <w:r>
+        <w:rPr>
+          <w:rFonts w:ascii="Segoe UI" w:hAnsi="Segoe UI" w:cs="Segoe UI"/>
+          <w:spacing w:val="-5"/>
+        </w:rPr>
+        <w:t xml:space="preserve"> </w:t>
+      </w:r>
+      <w:r>
+        <w:rPr>
+          <w:rFonts w:ascii="Segoe UI" w:hAnsi="Segoe UI" w:cs="Segoe UI"/>
+          <w:spacing w:val="-5"/>
+        </w:rPr>
+        <w:t>Sometimes we may also f</w:t>
+      </w:r>
+      <w:r>
+        <w:rPr>
+          <w:rFonts w:ascii="Segoe UI" w:hAnsi="Segoe UI" w:cs="Segoe UI"/>
+          <w:spacing w:val="-5"/>
+        </w:rPr>
+        <w:t>ind duplicate data</w:t>
+      </w:r>
+      <w:r>
+        <w:rPr>
+          <w:rFonts w:ascii="Segoe UI" w:hAnsi="Segoe UI" w:cs="Segoe UI"/>
+          <w:spacing w:val="-5"/>
+        </w:rPr>
+        <w:t xml:space="preserve"> due to different resources.</w:t>
       </w:r>
     </w:p>
     <w:p>
@@ -425,6 +463,67 @@
         </w:rPr>
         <w:t>:</w:t>
       </w:r>
+      <w:r>
+        <w:rPr>
+          <w:rFonts w:ascii="Segoe UI" w:hAnsi="Segoe UI" w:cs="Segoe UI"/>
+          <w:color w:val="032D60"/>
+          <w:spacing w:val="-5"/>
+        </w:rPr>
+        <w:t xml:space="preserve">  </w:t>
+      </w:r>
+      <w:r>
+        <w:rPr>
+          <w:rFonts w:ascii="Segoe UI" w:hAnsi="Segoe UI" w:cs="Segoe UI"/>
+          <w:spacing w:val="-5"/>
+        </w:rPr>
+        <w:t>D.O.B written as mm/dd/</w:t>
+      </w:r>
+      <w:proofErr w:type="spellStart"/>
+      <w:r>
+        <w:rPr>
+          <w:rFonts w:ascii="Segoe UI" w:hAnsi="Segoe UI" w:cs="Segoe UI"/>
+          <w:spacing w:val="-5"/>
+        </w:rPr>
+        <w:t>yyyy</w:t>
+      </w:r>
+      <w:proofErr w:type="spellEnd"/>
+      <w:r>
+        <w:rPr>
+          <w:rFonts w:ascii="Segoe UI" w:hAnsi="Segoe UI" w:cs="Segoe UI"/>
+          <w:spacing w:val="-5"/>
+        </w:rPr>
+        <w:t xml:space="preserve"> fashion instead of dd/mm/</w:t>
+      </w:r>
+      <w:proofErr w:type="spellStart"/>
+      <w:r>
+        <w:rPr>
+          <w:rFonts w:ascii="Segoe UI" w:hAnsi="Segoe UI" w:cs="Segoe UI"/>
+          <w:spacing w:val="-5"/>
+        </w:rPr>
+        <w:t>yyyy</w:t>
+      </w:r>
+      <w:proofErr w:type="spellEnd"/>
+      <w:r>
+        <w:rPr>
+          <w:rFonts w:ascii="Segoe UI" w:hAnsi="Segoe UI" w:cs="Segoe UI"/>
+          <w:spacing w:val="-5"/>
+        </w:rPr>
+        <w:t xml:space="preserve">, or name not in the specified format comes under </w:t>
+      </w:r>
+      <w:r>
+        <w:rPr>
+          <w:rFonts w:ascii="Segoe UI" w:hAnsi="Segoe UI" w:cs="Segoe UI"/>
+          <w:spacing w:val="-5"/>
+        </w:rPr>
+        <w:t>fi</w:t>
+      </w:r>
+      <w:r>
+        <w:rPr>
+          <w:rFonts w:ascii="Segoe UI" w:hAnsi="Segoe UI" w:cs="Segoe UI"/>
+          <w:spacing w:val="-5"/>
+        </w:rPr>
+        <w:t>x structural errors</w:t>
+      </w:r>
     </w:p>
     <w:p>
       <w:pPr>
@@ -436,25 +535,74 @@
         <w:ind w:right="-1180"/>
         <w:rPr>
           <w:rFonts w:ascii="Segoe UI" w:hAnsi="Segoe UI" w:cs="Segoe UI"/>
+          <w:spacing w:val="-5"/>
+        </w:rPr>
+      </w:pPr>
+      <w:r>
+        <w:rPr>
+          <w:rFonts w:ascii="Segoe UI" w:hAnsi="Segoe UI" w:cs="Segoe UI"/>
           <w:color w:val="032D60"/>
           <w:spacing w:val="-5"/>
         </w:rPr>
-      </w:pPr>
-      <w:r>
-        <w:rPr>
-          <w:rFonts w:ascii="Segoe UI" w:hAnsi="Segoe UI" w:cs="Segoe UI"/>
-          <w:color w:val="032D60"/>
-          <w:spacing w:val="-5"/>
-        </w:rPr>
         <w:t>Filter unwanted outliers</w:t>
       </w:r>
       <w:r>
         <w:rPr>
           <w:rFonts w:ascii="Segoe UI" w:hAnsi="Segoe UI" w:cs="Segoe UI"/>
-          <w:color w:val="032D60"/>
           <w:spacing w:val="-5"/>
         </w:rPr>
         <w:t xml:space="preserve">: </w:t>
+      </w:r>
+      <w:r>
+        <w:rPr>
+          <w:rFonts w:ascii="Segoe UI" w:hAnsi="Segoe UI" w:cs="Segoe UI"/>
+          <w:spacing w:val="-5"/>
+        </w:rPr>
+        <w:t xml:space="preserve">Often, there will be one-off observations where, at a glance, they do not appear to fit within the data you are </w:t>
+      </w:r>
+      <w:proofErr w:type="spellStart"/>
+      <w:r>
+        <w:rPr>
+          <w:rFonts w:ascii="Segoe UI" w:hAnsi="Segoe UI" w:cs="Segoe UI"/>
+          <w:spacing w:val="-5"/>
+        </w:rPr>
+        <w:t>analy</w:t>
+      </w:r>
+      <w:r>
+        <w:rPr>
+          <w:rFonts w:ascii="Segoe UI" w:hAnsi="Segoe UI" w:cs="Segoe UI"/>
+          <w:spacing w:val="-5"/>
+        </w:rPr>
+        <w:t>z</w:t>
+      </w:r>
+      <w:r>
+        <w:rPr>
+          <w:rFonts w:ascii="Segoe UI" w:hAnsi="Segoe UI" w:cs="Segoe UI"/>
+          <w:spacing w:val="-5"/>
+        </w:rPr>
+        <w:t>ing</w:t>
+      </w:r>
+      <w:proofErr w:type="spellEnd"/>
+      <w:r>
+        <w:rPr>
+          <w:rFonts w:ascii="Segoe UI" w:hAnsi="Segoe UI" w:cs="Segoe UI"/>
+          <w:spacing w:val="-5"/>
+        </w:rPr>
+        <w:t>.</w:t>
+      </w:r>
+      <w:r>
+        <w:rPr>
+          <w:rFonts w:ascii="Segoe UI" w:hAnsi="Segoe UI" w:cs="Segoe UI"/>
+          <w:spacing w:val="-5"/>
+        </w:rPr>
+        <w:t xml:space="preserve"> </w:t>
+      </w:r>
+      <w:r>
+        <w:rPr>
+          <w:rFonts w:ascii="Segoe UI" w:hAnsi="Segoe UI" w:cs="Segoe UI"/>
+          <w:spacing w:val="-5"/>
+        </w:rPr>
+        <w:t>In terms of Regression, we are unable to plot these on the graph. Thus, it is suggested to remove the data. But sometimes these data can be proved vital for prediction, so we need to change our model rather than cleaning. Of course, if the outliers don’t contribute much, it is better to remove it.</w:t>
       </w:r>
     </w:p>
     <w:p>
@@ -487,6 +635,35 @@
         </w:rPr>
         <w:t>:</w:t>
       </w:r>
+      <w:r>
+        <w:rPr>
+          <w:rFonts w:ascii="Segoe UI" w:hAnsi="Segoe UI" w:cs="Segoe UI"/>
+          <w:color w:val="032D60"/>
+          <w:spacing w:val="-5"/>
+        </w:rPr>
+        <w:t xml:space="preserve"> </w:t>
+      </w:r>
+      <w:r>
+        <w:rPr>
+          <w:rFonts w:ascii="Segoe UI" w:hAnsi="Segoe UI" w:cs="Segoe UI"/>
+          <w:spacing w:val="-5"/>
+        </w:rPr>
+        <w:t xml:space="preserve">Just as we read above, there might be cases where data was never </w:t>
+      </w:r>
+      <w:r>
+        <w:rPr>
+          <w:rFonts w:ascii="Segoe UI" w:hAnsi="Segoe UI" w:cs="Segoe UI"/>
+          <w:spacing w:val="-5"/>
+        </w:rPr>
+        <w:t xml:space="preserve">received whether the interviewee was placed if he never </w:t>
+      </w:r>
+      <w:r>
+        <w:rPr>
+          <w:rFonts w:ascii="Segoe UI" w:hAnsi="Segoe UI" w:cs="Segoe UI"/>
+          <w:spacing w:val="-5"/>
+        </w:rPr>
+        <w:t>came for the interview, in that case missing values arise which needs to be sorted by either removing it or by replacing it with a value</w:t>
+      </w:r>
     </w:p>
     <w:p>
       <w:pPr>
@@ -503,7 +680,7 @@
           <w:b/>
           <w:bCs/>
         </w:rPr>
-        <w:t>Q. 3.2) I</w:t>
+        <w:t xml:space="preserve">Q. 3.2) </w:t>
       </w:r>
       <w:r>
         <w:rPr>
@@ -511,7 +688,7 @@
           <w:b/>
           <w:bCs/>
         </w:rPr>
-        <w:t xml:space="preserve">magine using a random prompt like "a cat riding a bicycle on Mars" and seeing an AI generate an image that matches your description perfectly. This is made possible by using advanced models like DALL-E, which use various machine learning techniques, including the diffusion processes. For this task, explain what basic diffusion is, how it works, and why it is used in generating such impressive output. </w:t>
+        <w:t>Have you ever wondered how streaming platforms like Netflix work and how they recommend movies or shows based on your current watch? How does a bank decide which customers get loans and which do not? This all is done using Unsupervised learning. Machine Learning is internally subdivided into different parts- one of them is Unsupervised learning. The technique used for these kinds of problems is known as Clustering. So, for this task, explain what clustering is and describe any two types of clustering.</w:t>
       </w:r>
     </w:p>
     <w:p>
@@ -519,17 +696,65 @@
         <w:ind w:left="-851" w:right="-1180"/>
         <w:rPr>
           <w:rFonts w:ascii="Times New Roman" w:hAnsi="Times New Roman" w:cs="Times New Roman"/>
-          <w:b/>
-          <w:bCs/>
-        </w:rPr>
-      </w:pPr>
-      <w:r>
-        <w:rPr>
-          <w:rFonts w:ascii="Times New Roman" w:hAnsi="Times New Roman" w:cs="Times New Roman"/>
-          <w:b/>
-          <w:bCs/>
-        </w:rPr>
-        <w:t xml:space="preserve">OR </w:t>
+        </w:rPr>
+      </w:pPr>
+      <w:r>
+        <w:rPr>
+          <w:rFonts w:ascii="Times New Roman" w:hAnsi="Times New Roman" w:cs="Times New Roman"/>
+        </w:rPr>
+        <w:t>A</w:t>
+      </w:r>
+      <w:r>
+        <w:rPr>
+          <w:rFonts w:ascii="Times New Roman" w:hAnsi="Times New Roman" w:cs="Times New Roman"/>
+        </w:rPr>
+        <w:t xml:space="preserve">ns) </w:t>
+      </w:r>
+      <w:r>
+        <w:rPr>
+          <w:rFonts w:ascii="Times New Roman" w:hAnsi="Times New Roman" w:cs="Times New Roman"/>
+        </w:rPr>
+        <w:t>Clustering is basically</w:t>
+      </w:r>
+      <w:r>
+        <w:rPr>
+          <w:rFonts w:ascii="Times New Roman" w:hAnsi="Times New Roman" w:cs="Times New Roman"/>
+        </w:rPr>
+        <w:t xml:space="preserve"> grouping of data based on who similar they are. Taking Netflix as an example, Netflix has different varieties of movies and series. If we were to group them based on their types such as romantic, comedy, action, fiction etc we can just deploy these suggestions to the user as soon as the user starts watching any one kind of the data. </w:t>
+      </w:r>
+      <w:r>
+        <w:rPr>
+          <w:rFonts w:ascii="Times New Roman" w:hAnsi="Times New Roman" w:cs="Times New Roman"/>
+        </w:rPr>
+        <w:t xml:space="preserve">Unlike supervised learning, where the model learns from </w:t>
+      </w:r>
+      <w:proofErr w:type="spellStart"/>
+      <w:r>
+        <w:rPr>
+          <w:rFonts w:ascii="Times New Roman" w:hAnsi="Times New Roman" w:cs="Times New Roman"/>
+        </w:rPr>
+        <w:t>labeled</w:t>
+      </w:r>
+      <w:proofErr w:type="spellEnd"/>
+      <w:r>
+        <w:rPr>
+          <w:rFonts w:ascii="Times New Roman" w:hAnsi="Times New Roman" w:cs="Times New Roman"/>
+        </w:rPr>
+        <w:t xml:space="preserve"> data, clustering doesn't require </w:t>
+      </w:r>
+      <w:proofErr w:type="spellStart"/>
+      <w:r>
+        <w:rPr>
+          <w:rFonts w:ascii="Times New Roman" w:hAnsi="Times New Roman" w:cs="Times New Roman"/>
+        </w:rPr>
+        <w:t>labeled</w:t>
+      </w:r>
+      <w:proofErr w:type="spellEnd"/>
+      <w:r>
+        <w:rPr>
+          <w:rFonts w:ascii="Times New Roman" w:hAnsi="Times New Roman" w:cs="Times New Roman"/>
+        </w:rPr>
+        <w:t xml:space="preserve"> data. Instead, it identifies patterns and structures within the data on its own.</w:t>
       </w:r>
     </w:p>
     <w:p>
@@ -537,67 +762,275 @@
         <w:ind w:left="-851" w:right="-1180"/>
         <w:rPr>
           <w:rFonts w:ascii="Times New Roman" w:hAnsi="Times New Roman" w:cs="Times New Roman"/>
-          <w:b/>
-          <w:bCs/>
-        </w:rPr>
-      </w:pPr>
-      <w:r>
-        <w:rPr>
-          <w:rFonts w:ascii="Times New Roman" w:hAnsi="Times New Roman" w:cs="Times New Roman"/>
-          <w:b/>
-          <w:bCs/>
-        </w:rPr>
-        <w:t>Have you ever wondered how streaming platforms like Netflix work and how they recommend movies or shows based on your current watch? How does a bank decide which customers get loans and which do not? This all is done using Unsupervised learning. Machine Learning is internally subdivided into different parts- one of them is Unsupervised learning. The technique used for these kinds of problems is known as Clustering. So, for this task, explain what clustering is and describe any two types of clustering.</w:t>
+        </w:rPr>
+      </w:pPr>
+      <w:r>
+        <w:rPr>
+          <w:rFonts w:ascii="Times New Roman" w:hAnsi="Times New Roman" w:cs="Times New Roman"/>
+        </w:rPr>
+        <w:t>There are many types of clustering, but the two main types include:</w:t>
       </w:r>
     </w:p>
     <w:p>
       <w:pPr>
-        <w:ind w:left="-851" w:right="-1180"/>
-        <w:rPr>
-          <w:rFonts w:ascii="Times New Roman" w:hAnsi="Times New Roman" w:cs="Times New Roman"/>
-          <w:b/>
-          <w:bCs/>
-        </w:rPr>
-      </w:pPr>
-      <w:r>
-        <w:rPr>
-          <w:rFonts w:ascii="Times New Roman" w:hAnsi="Times New Roman" w:cs="Times New Roman"/>
-          <w:b/>
-          <w:bCs/>
-        </w:rPr>
-        <w:t>OR</w:t>
+        <w:pStyle w:val="ListParagraph"/>
+        <w:numPr>
+          <w:ilvl w:val="0"/>
+          <w:numId w:val="4"/>
+        </w:numPr>
+        <w:ind w:right="-1180"/>
+        <w:rPr>
+          <w:rFonts w:ascii="Times New Roman" w:hAnsi="Times New Roman" w:cs="Times New Roman"/>
+        </w:rPr>
+      </w:pPr>
+      <w:r>
+        <w:rPr>
+          <w:rFonts w:ascii="Times New Roman" w:hAnsi="Times New Roman" w:cs="Times New Roman"/>
+        </w:rPr>
+        <w:t>K</w:t>
+      </w:r>
+      <w:r>
+        <w:rPr>
+          <w:rFonts w:ascii="Times New Roman" w:hAnsi="Times New Roman" w:cs="Times New Roman"/>
+        </w:rPr>
+        <w:t>-</w:t>
+      </w:r>
+      <w:r>
+        <w:rPr>
+          <w:rFonts w:ascii="Times New Roman" w:hAnsi="Times New Roman" w:cs="Times New Roman"/>
+        </w:rPr>
+        <w:t>mean Clustering</w:t>
+      </w:r>
+      <w:r>
+        <w:rPr>
+          <w:rFonts w:ascii="Times New Roman" w:hAnsi="Times New Roman" w:cs="Times New Roman"/>
+        </w:rPr>
+        <w:t xml:space="preserve">- In this type of clustering, every data is divided into k number of groups based on their features. The clustering begins with randomly deciding any k number of points from which we’ll start grouping. Then </w:t>
+      </w:r>
+      <w:r>
+        <w:rPr>
+          <w:rFonts w:ascii="Times New Roman" w:hAnsi="Times New Roman" w:cs="Times New Roman"/>
+        </w:rPr>
+        <w:t xml:space="preserve">every data is </w:t>
+      </w:r>
+      <w:r>
+        <w:rPr>
+          <w:rFonts w:ascii="Times New Roman" w:hAnsi="Times New Roman" w:cs="Times New Roman"/>
+        </w:rPr>
+        <w:lastRenderedPageBreak/>
+        <w:t>plotted or grouped according to how close or similar the data is to any of the centroids.</w:t>
+      </w:r>
+      <w:r>
+        <w:rPr>
+          <w:rFonts w:ascii="Times New Roman" w:hAnsi="Times New Roman" w:cs="Times New Roman"/>
+        </w:rPr>
+        <w:t xml:space="preserve"> The process doesn’t stop here. Based on the group we again assign new centroid points and again repeat the process until there’s no major change observed further.</w:t>
       </w:r>
     </w:p>
     <w:p>
       <w:pPr>
-        <w:ind w:left="-851" w:right="-1180"/>
-        <w:rPr>
-          <w:rFonts w:ascii="Times New Roman" w:hAnsi="Times New Roman" w:cs="Times New Roman"/>
-          <w:b/>
-          <w:bCs/>
-        </w:rPr>
-      </w:pPr>
-      <w:r>
-        <w:rPr>
-          <w:rFonts w:ascii="Times New Roman" w:hAnsi="Times New Roman" w:cs="Times New Roman"/>
-          <w:b/>
-          <w:bCs/>
-        </w:rPr>
-        <w:t>You must have heard of or used ChatGPT at some point in the last year, maybe even before. It's like Janet from the Good Place, it always has the answers to your question. Unlike Janet, this may not be 100% correct but does get the job done. But it wasn’t always like this. Earlier stages of ChatGPT used to give bogus answers all the time, but over time it learnt how to give appropriate answers, relevant to the context, being as accurate as it possibly can. This is done through a method called Reinforcement Learning. For this task, you must understand and explain the working of reinforcement learning. Additionally, list some other examples and explain how they work.</w:t>
+        <w:pStyle w:val="ListParagraph"/>
+        <w:ind w:left="-491" w:right="-1180"/>
+        <w:rPr>
+          <w:rFonts w:ascii="Times New Roman" w:hAnsi="Times New Roman" w:cs="Times New Roman"/>
+        </w:rPr>
+      </w:pPr>
+      <w:r>
+        <w:rPr>
+          <w:noProof/>
+        </w:rPr>
+        <w:drawing>
+          <wp:inline distT="0" distB="0" distL="0" distR="0" wp14:anchorId="4AEBA1B9" wp14:editId="41214F35">
+            <wp:extent cx="5731510" cy="3758565"/>
+            <wp:effectExtent l="0" t="0" r="2540" b="0"/>
+            <wp:docPr id="1812308711" name="Picture 1" descr="Fully Explained K-means Clustering with Python | by Amit Chauhan | Towards  AI"/>
+            <wp:cNvGraphicFramePr>
+              <a:graphicFrameLocks xmlns:a="http://schemas.openxmlformats.org/drawingml/2006/main" noChangeAspect="1"/>
+            </wp:cNvGraphicFramePr>
+            <a:graphic xmlns:a="http://schemas.openxmlformats.org/drawingml/2006/main">
+              <a:graphicData uri="http://schemas.openxmlformats.org/drawingml/2006/picture">
+                <pic:pic xmlns:pic="http://schemas.openxmlformats.org/drawingml/2006/picture">
+                  <pic:nvPicPr>
+                    <pic:cNvPr id="0" name="Picture 1" descr="Fully Explained K-means Clustering with Python | by Amit Chauhan | Towards  AI"/>
+                    <pic:cNvPicPr>
+                      <a:picLocks noChangeAspect="1" noChangeArrowheads="1"/>
+                    </pic:cNvPicPr>
+                  </pic:nvPicPr>
+                  <pic:blipFill>
+                    <a:blip r:embed="rId5">
+                      <a:extLst>
+                        <a:ext uri="{28A0092B-C50C-407E-A947-70E740481C1C}">
+                          <a14:useLocalDpi xmlns:a14="http://schemas.microsoft.com/office/drawing/2010/main" val="0"/>
+                        </a:ext>
+                      </a:extLst>
+                    </a:blip>
+                    <a:srcRect/>
+                    <a:stretch>
+                      <a:fillRect/>
+                    </a:stretch>
+                  </pic:blipFill>
+                  <pic:spPr bwMode="auto">
+                    <a:xfrm>
+                      <a:off x="0" y="0"/>
+                      <a:ext cx="5731510" cy="3758565"/>
+                    </a:xfrm>
+                    <a:prstGeom prst="rect">
+                      <a:avLst/>
+                    </a:prstGeom>
+                    <a:noFill/>
+                    <a:ln>
+                      <a:noFill/>
+                    </a:ln>
+                  </pic:spPr>
+                </pic:pic>
+              </a:graphicData>
+            </a:graphic>
+          </wp:inline>
+        </w:drawing>
       </w:r>
     </w:p>
     <w:p>
       <w:pPr>
-        <w:ind w:left="-851" w:right="-1180"/>
-        <w:rPr>
-          <w:rFonts w:ascii="Times New Roman" w:hAnsi="Times New Roman" w:cs="Times New Roman"/>
-        </w:rPr>
-      </w:pPr>
-      <w:r>
-        <w:rPr>
-          <w:rFonts w:ascii="Times New Roman" w:hAnsi="Times New Roman" w:cs="Times New Roman"/>
-        </w:rPr>
-        <w:t xml:space="preserve">Ans) </w:t>
+        <w:pStyle w:val="ListParagraph"/>
+        <w:ind w:left="-491" w:right="-1180"/>
+        <w:rPr>
+          <w:rFonts w:ascii="Times New Roman" w:hAnsi="Times New Roman" w:cs="Times New Roman"/>
+        </w:rPr>
+      </w:pPr>
+      <w:r>
+        <w:rPr>
+          <w:rFonts w:ascii="Times New Roman" w:hAnsi="Times New Roman" w:cs="Times New Roman"/>
+        </w:rPr>
+        <w:t>In the following diagram, the big points are the centroids and the data is divided into four groups. Thus, k is 4. Each and every data are grouped based on the similar centroid.</w:t>
+      </w:r>
+    </w:p>
+    <w:p>
+      <w:pPr>
+        <w:pStyle w:val="ListParagraph"/>
+        <w:ind w:left="-491" w:right="-1180"/>
+        <w:rPr>
+          <w:rFonts w:ascii="Times New Roman" w:hAnsi="Times New Roman" w:cs="Times New Roman"/>
+        </w:rPr>
+      </w:pPr>
+      <w:r>
+        <w:rPr>
+          <w:rFonts w:ascii="Times New Roman" w:hAnsi="Times New Roman" w:cs="Times New Roman"/>
+        </w:rPr>
+        <w:t>K-Means is used in market segmentation, image compression, and organizing large sets of documents, among other areas.</w:t>
+      </w:r>
+    </w:p>
+    <w:p>
+      <w:pPr>
+        <w:pStyle w:val="ListParagraph"/>
+        <w:numPr>
+          <w:ilvl w:val="0"/>
+          <w:numId w:val="4"/>
+        </w:numPr>
+        <w:ind w:right="-1180"/>
+        <w:rPr>
+          <w:rFonts w:ascii="Times New Roman" w:hAnsi="Times New Roman" w:cs="Times New Roman"/>
+        </w:rPr>
+      </w:pPr>
+      <w:r>
+        <w:rPr>
+          <w:rFonts w:ascii="Times New Roman" w:hAnsi="Times New Roman" w:cs="Times New Roman"/>
+        </w:rPr>
+        <w:t>Hierarchical Clustering:</w:t>
+      </w:r>
+      <w:r>
+        <w:rPr>
+          <w:rFonts w:ascii="Times New Roman" w:hAnsi="Times New Roman" w:cs="Times New Roman"/>
+        </w:rPr>
+        <w:t xml:space="preserve"> </w:t>
+      </w:r>
+      <w:r>
+        <w:rPr>
+          <w:rFonts w:ascii="Times New Roman" w:hAnsi="Times New Roman" w:cs="Times New Roman"/>
+        </w:rPr>
+        <w:t>Hierarchical clustering creates a tree of clusters</w:t>
+      </w:r>
+      <w:r>
+        <w:rPr>
+          <w:rFonts w:ascii="Times New Roman" w:hAnsi="Times New Roman" w:cs="Times New Roman"/>
+        </w:rPr>
+        <w:t xml:space="preserve">. Suppose we want to create a model to find out what classification of animal Kingdom it belongs to, </w:t>
+      </w:r>
+      <w:proofErr w:type="gramStart"/>
+      <w:r>
+        <w:rPr>
+          <w:rFonts w:ascii="Times New Roman" w:hAnsi="Times New Roman" w:cs="Times New Roman"/>
+        </w:rPr>
+        <w:t>So</w:t>
+      </w:r>
+      <w:proofErr w:type="gramEnd"/>
+      <w:r>
+        <w:rPr>
+          <w:rFonts w:ascii="Times New Roman" w:hAnsi="Times New Roman" w:cs="Times New Roman"/>
+        </w:rPr>
+        <w:t xml:space="preserve"> w</w:t>
+      </w:r>
+      <w:r>
+        <w:rPr>
+          <w:rFonts w:ascii="Times New Roman" w:hAnsi="Times New Roman" w:cs="Times New Roman"/>
+        </w:rPr>
+        <w:t>e’ll</w:t>
+      </w:r>
+      <w:r>
+        <w:rPr>
+          <w:rFonts w:ascii="Times New Roman" w:hAnsi="Times New Roman" w:cs="Times New Roman"/>
+        </w:rPr>
+        <w:t xml:space="preserve"> </w:t>
+      </w:r>
+      <w:r>
+        <w:rPr>
+          <w:rFonts w:ascii="Times New Roman" w:hAnsi="Times New Roman" w:cs="Times New Roman"/>
+        </w:rPr>
+        <w:t xml:space="preserve">first group data into a big cluster which will contain five major kingdoms, then in every kingdom, we’ll group the data based on how they are further classified (Example in Kingdom animalia, there are two classifications, vertebrates and invertebrates) and so on. </w:t>
+      </w:r>
+    </w:p>
+    <w:p>
+      <w:r>
+        <w:drawing>
+          <wp:inline distT="0" distB="0" distL="0" distR="0" wp14:anchorId="7D4D75BB" wp14:editId="3740A903">
+            <wp:extent cx="5731510" cy="3674110"/>
+            <wp:effectExtent l="0" t="0" r="2540" b="2540"/>
+            <wp:docPr id="1208567294" name="Picture 1"/>
+            <wp:cNvGraphicFramePr>
+              <a:graphicFrameLocks xmlns:a="http://schemas.openxmlformats.org/drawingml/2006/main" noChangeAspect="1"/>
+            </wp:cNvGraphicFramePr>
+            <a:graphic xmlns:a="http://schemas.openxmlformats.org/drawingml/2006/main">
+              <a:graphicData uri="http://schemas.openxmlformats.org/drawingml/2006/picture">
+                <pic:pic xmlns:pic="http://schemas.openxmlformats.org/drawingml/2006/picture">
+                  <pic:nvPicPr>
+                    <pic:cNvPr id="1208567294" name=""/>
+                    <pic:cNvPicPr/>
+                  </pic:nvPicPr>
+                  <pic:blipFill>
+                    <a:blip r:embed="rId6"/>
+                    <a:stretch>
+                      <a:fillRect/>
+                    </a:stretch>
+                  </pic:blipFill>
+                  <pic:spPr>
+                    <a:xfrm>
+                      <a:off x="0" y="0"/>
+                      <a:ext cx="5731510" cy="3674110"/>
+                    </a:xfrm>
+                    <a:prstGeom prst="rect">
+                      <a:avLst/>
+                    </a:prstGeom>
+                  </pic:spPr>
+                </pic:pic>
+              </a:graphicData>
+            </a:graphic>
+          </wp:inline>
+        </w:drawing>
+      </w:r>
+    </w:p>
+    <w:p>
+      <w:r>
+        <w:lastRenderedPageBreak/>
+        <w:t>Hierarchical clustering is used in bioinformatics (e.g., to create phylogenetic trees), social network analysis, and customer segmentation.</w:t>
       </w:r>
     </w:p>
     <w:sectPr>
@@ -789,6 +1222,155 @@
     </w:lvl>
   </w:abstractNum>
   <w:abstractNum w:abstractNumId="2" w15:restartNumberingAfterBreak="0">
+    <w:nsid w:val="38F31128"/>
+    <w:multiLevelType w:val="multilevel"/>
+    <w:tmpl w:val="BA7A80A0"/>
+    <w:lvl w:ilvl="0">
+      <w:start w:val="1"/>
+      <w:numFmt w:val="bullet"/>
+      <w:lvlText w:val=""/>
+      <w:lvlJc w:val="left"/>
+      <w:pPr>
+        <w:tabs>
+          <w:tab w:val="num" w:pos="720"/>
+        </w:tabs>
+        <w:ind w:left="720" w:hanging="360"/>
+      </w:pPr>
+      <w:rPr>
+        <w:rFonts w:ascii="Symbol" w:hAnsi="Symbol" w:hint="default"/>
+        <w:sz w:val="20"/>
+      </w:rPr>
+    </w:lvl>
+    <w:lvl w:ilvl="1" w:tentative="1">
+      <w:start w:val="1"/>
+      <w:numFmt w:val="bullet"/>
+      <w:lvlText w:val="o"/>
+      <w:lvlJc w:val="left"/>
+      <w:pPr>
+        <w:tabs>
+          <w:tab w:val="num" w:pos="1440"/>
+        </w:tabs>
+        <w:ind w:left="1440" w:hanging="360"/>
+      </w:pPr>
+      <w:rPr>
+        <w:rFonts w:ascii="Courier New" w:hAnsi="Courier New" w:hint="default"/>
+        <w:sz w:val="20"/>
+      </w:rPr>
+    </w:lvl>
+    <w:lvl w:ilvl="2" w:tentative="1">
+      <w:start w:val="1"/>
+      <w:numFmt w:val="bullet"/>
+      <w:lvlText w:val=""/>
+      <w:lvlJc w:val="left"/>
+      <w:pPr>
+        <w:tabs>
+          <w:tab w:val="num" w:pos="2160"/>
+        </w:tabs>
+        <w:ind w:left="2160" w:hanging="360"/>
+      </w:pPr>
+      <w:rPr>
+        <w:rFonts w:ascii="Wingdings" w:hAnsi="Wingdings" w:hint="default"/>
+        <w:sz w:val="20"/>
+      </w:rPr>
+    </w:lvl>
+    <w:lvl w:ilvl="3" w:tentative="1">
+      <w:start w:val="1"/>
+      <w:numFmt w:val="bullet"/>
+      <w:lvlText w:val=""/>
+      <w:lvlJc w:val="left"/>
+      <w:pPr>
+        <w:tabs>
+          <w:tab w:val="num" w:pos="2880"/>
+        </w:tabs>
+        <w:ind w:left="2880" w:hanging="360"/>
+      </w:pPr>
+      <w:rPr>
+        <w:rFonts w:ascii="Wingdings" w:hAnsi="Wingdings" w:hint="default"/>
+        <w:sz w:val="20"/>
+      </w:rPr>
+    </w:lvl>
+    <w:lvl w:ilvl="4" w:tentative="1">
+      <w:start w:val="1"/>
+      <w:numFmt w:val="bullet"/>
+      <w:lvlText w:val=""/>
+      <w:lvlJc w:val="left"/>
+      <w:pPr>
+        <w:tabs>
+          <w:tab w:val="num" w:pos="3600"/>
+        </w:tabs>
+        <w:ind w:left="3600" w:hanging="360"/>
+      </w:pPr>
+      <w:rPr>
+        <w:rFonts w:ascii="Wingdings" w:hAnsi="Wingdings" w:hint="default"/>
+        <w:sz w:val="20"/>
+      </w:rPr>
+    </w:lvl>
+    <w:lvl w:ilvl="5" w:tentative="1">
+      <w:start w:val="1"/>
+      <w:numFmt w:val="bullet"/>
+      <w:lvlText w:val=""/>
+      <w:lvlJc w:val="left"/>
+      <w:pPr>
+        <w:tabs>
+          <w:tab w:val="num" w:pos="4320"/>
+        </w:tabs>
+        <w:ind w:left="4320" w:hanging="360"/>
+      </w:pPr>
+      <w:rPr>
+        <w:rFonts w:ascii="Wingdings" w:hAnsi="Wingdings" w:hint="default"/>
+        <w:sz w:val="20"/>
+      </w:rPr>
+    </w:lvl>
+    <w:lvl w:ilvl="6" w:tentative="1">
+      <w:start w:val="1"/>
+      <w:numFmt w:val="bullet"/>
+      <w:lvlText w:val=""/>
+      <w:lvlJc w:val="left"/>
+      <w:pPr>
+        <w:tabs>
+          <w:tab w:val="num" w:pos="5040"/>
+        </w:tabs>
+        <w:ind w:left="5040" w:hanging="360"/>
+      </w:pPr>
+      <w:rPr>
+        <w:rFonts w:ascii="Wingdings" w:hAnsi="Wingdings" w:hint="default"/>
+        <w:sz w:val="20"/>
+      </w:rPr>
+    </w:lvl>
+    <w:lvl w:ilvl="7" w:tentative="1">
+      <w:start w:val="1"/>
+      <w:numFmt w:val="bullet"/>
+      <w:lvlText w:val=""/>
+      <w:lvlJc w:val="left"/>
+      <w:pPr>
+        <w:tabs>
+          <w:tab w:val="num" w:pos="5760"/>
+        </w:tabs>
+        <w:ind w:left="5760" w:hanging="360"/>
+      </w:pPr>
+      <w:rPr>
+        <w:rFonts w:ascii="Wingdings" w:hAnsi="Wingdings" w:hint="default"/>
+        <w:sz w:val="20"/>
+      </w:rPr>
+    </w:lvl>
+    <w:lvl w:ilvl="8" w:tentative="1">
+      <w:start w:val="1"/>
+      <w:numFmt w:val="bullet"/>
+      <w:lvlText w:val=""/>
+      <w:lvlJc w:val="left"/>
+      <w:pPr>
+        <w:tabs>
+          <w:tab w:val="num" w:pos="6480"/>
+        </w:tabs>
+        <w:ind w:left="6480" w:hanging="360"/>
+      </w:pPr>
+      <w:rPr>
+        <w:rFonts w:ascii="Wingdings" w:hAnsi="Wingdings" w:hint="default"/>
+        <w:sz w:val="20"/>
+      </w:rPr>
+    </w:lvl>
+  </w:abstractNum>
+  <w:abstractNum w:abstractNumId="3" w15:restartNumberingAfterBreak="0">
     <w:nsid w:val="739F78F5"/>
     <w:multiLevelType w:val="hybridMultilevel"/>
     <w:tmpl w:val="50AE8D46"/>
@@ -871,6 +1453,95 @@
       <w:lvlJc w:val="right"/>
       <w:pPr>
         <w:ind w:left="5629" w:hanging="180"/>
+      </w:pPr>
+    </w:lvl>
+  </w:abstractNum>
+  <w:abstractNum w:abstractNumId="4" w15:restartNumberingAfterBreak="0">
+    <w:nsid w:val="7BCA4E6A"/>
+    <w:multiLevelType w:val="hybridMultilevel"/>
+    <w:tmpl w:val="3530CF62"/>
+    <w:lvl w:ilvl="0" w:tplc="EFB20C18">
+      <w:start w:val="1"/>
+      <w:numFmt w:val="decimal"/>
+      <w:lvlText w:val="%1)"/>
+      <w:lvlJc w:val="left"/>
+      <w:pPr>
+        <w:ind w:left="-491" w:hanging="360"/>
+      </w:pPr>
+      <w:rPr>
+        <w:rFonts w:hint="default"/>
+      </w:rPr>
+    </w:lvl>
+    <w:lvl w:ilvl="1" w:tplc="40090019" w:tentative="1">
+      <w:start w:val="1"/>
+      <w:numFmt w:val="lowerLetter"/>
+      <w:lvlText w:val="%2."/>
+      <w:lvlJc w:val="left"/>
+      <w:pPr>
+        <w:ind w:left="229" w:hanging="360"/>
+      </w:pPr>
+    </w:lvl>
+    <w:lvl w:ilvl="2" w:tplc="4009001B" w:tentative="1">
+      <w:start w:val="1"/>
+      <w:numFmt w:val="lowerRoman"/>
+      <w:lvlText w:val="%3."/>
+      <w:lvlJc w:val="right"/>
+      <w:pPr>
+        <w:ind w:left="949" w:hanging="180"/>
+      </w:pPr>
+    </w:lvl>
+    <w:lvl w:ilvl="3" w:tplc="4009000F" w:tentative="1">
+      <w:start w:val="1"/>
+      <w:numFmt w:val="decimal"/>
+      <w:lvlText w:val="%4."/>
+      <w:lvlJc w:val="left"/>
+      <w:pPr>
+        <w:ind w:left="1669" w:hanging="360"/>
+      </w:pPr>
+    </w:lvl>
+    <w:lvl w:ilvl="4" w:tplc="40090019" w:tentative="1">
+      <w:start w:val="1"/>
+      <w:numFmt w:val="lowerLetter"/>
+      <w:lvlText w:val="%5."/>
+      <w:lvlJc w:val="left"/>
+      <w:pPr>
+        <w:ind w:left="2389" w:hanging="360"/>
+      </w:pPr>
+    </w:lvl>
+    <w:lvl w:ilvl="5" w:tplc="4009001B" w:tentative="1">
+      <w:start w:val="1"/>
+      <w:numFmt w:val="lowerRoman"/>
+      <w:lvlText w:val="%6."/>
+      <w:lvlJc w:val="right"/>
+      <w:pPr>
+        <w:ind w:left="3109" w:hanging="180"/>
+      </w:pPr>
+    </w:lvl>
+    <w:lvl w:ilvl="6" w:tplc="4009000F" w:tentative="1">
+      <w:start w:val="1"/>
+      <w:numFmt w:val="decimal"/>
+      <w:lvlText w:val="%7."/>
+      <w:lvlJc w:val="left"/>
+      <w:pPr>
+        <w:ind w:left="3829" w:hanging="360"/>
+      </w:pPr>
+    </w:lvl>
+    <w:lvl w:ilvl="7" w:tplc="40090019" w:tentative="1">
+      <w:start w:val="1"/>
+      <w:numFmt w:val="lowerLetter"/>
+      <w:lvlText w:val="%8."/>
+      <w:lvlJc w:val="left"/>
+      <w:pPr>
+        <w:ind w:left="4549" w:hanging="360"/>
+      </w:pPr>
+    </w:lvl>
+    <w:lvl w:ilvl="8" w:tplc="4009001B" w:tentative="1">
+      <w:start w:val="1"/>
+      <w:numFmt w:val="lowerRoman"/>
+      <w:lvlText w:val="%9."/>
+      <w:lvlJc w:val="right"/>
+      <w:pPr>
+        <w:ind w:left="5269" w:hanging="180"/>
       </w:pPr>
     </w:lvl>
   </w:abstractNum>
@@ -878,10 +1549,16 @@
     <w:abstractNumId w:val="1"/>
   </w:num>
   <w:num w:numId="2" w16cid:durableId="182869207">
-    <w:abstractNumId w:val="2"/>
+    <w:abstractNumId w:val="3"/>
   </w:num>
   <w:num w:numId="3" w16cid:durableId="508638755">
     <w:abstractNumId w:val="0"/>
+  </w:num>
+  <w:num w:numId="4" w16cid:durableId="1649746862">
+    <w:abstractNumId w:val="4"/>
+  </w:num>
+  <w:num w:numId="5" w16cid:durableId="2003314850">
+    <w:abstractNumId w:val="2"/>
   </w:num>
 </w:numbering>
 </file>
@@ -1357,6 +2034,19 @@
       <w:lang w:eastAsia="en-IN"/>
     </w:rPr>
   </w:style>
+  <w:style w:type="paragraph" w:styleId="NormalWeb">
+    <w:name w:val="Normal (Web)"/>
+    <w:basedOn w:val="Normal"/>
+    <w:uiPriority w:val="99"/>
+    <w:semiHidden/>
+    <w:unhideWhenUsed/>
+    <w:rsid w:val="004740C9"/>
+    <w:rPr>
+      <w:rFonts w:ascii="Times New Roman" w:hAnsi="Times New Roman" w:cs="Times New Roman"/>
+      <w:sz w:val="24"/>
+      <w:szCs w:val="24"/>
+    </w:rPr>
+  </w:style>
 </w:styles>
 </file>
 

</xml_diff>